<commit_message>
Versão 1.0 da documentação]
</commit_message>
<xml_diff>
--- a/Documentos/Modelo-Documento-Requisitos.docx
+++ b/Documentos/Modelo-Documento-Requisitos.docx
@@ -2096,7 +2096,7 @@
               </wp:inline>
             </w:drawing>
           </mc:Choice>
-          <mc:Fallback xmlns:mv="urn:schemas-microsoft-com:mac:vml" xmlns:mo="http://schemas.microsoft.com/office/mac/office/2008/main">
+          <mc:Fallback xmlns:mo="http://schemas.microsoft.com/office/mac/office/2008/main" xmlns:mv="urn:schemas-microsoft-com:mac:vml">
             <w:pict>
               <v:group w14:anchorId="039C3E64" id="Group_x0020_10" o:spid="_x0000_s1026" style="width:434.95pt;height:2.2pt;mso-position-horizontal-relative:char;mso-position-vertical-relative:line" coordsize="8699,44" o:gfxdata="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">
                 <v:line id="Line_x0020_11" o:spid="_x0000_s1027" style="position:absolute;visibility:visible;mso-wrap-style:square" from="0,22" to="8699,22" o:connectortype="straight" o:gfxdata="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" strokecolor="#1f487c" strokeweight="2.16pt"/>
@@ -2377,7 +2377,7 @@
               </wp:inline>
             </w:drawing>
           </mc:Choice>
-          <mc:Fallback xmlns:mv="urn:schemas-microsoft-com:mac:vml" xmlns:mo="http://schemas.microsoft.com/office/mac/office/2008/main">
+          <mc:Fallback xmlns:mo="http://schemas.microsoft.com/office/mac/office/2008/main" xmlns:mv="urn:schemas-microsoft-com:mac:vml">
             <w:pict>
               <v:group w14:anchorId="1E75BFC5" id="Group_x0020_8" o:spid="_x0000_s1026" style="width:434.95pt;height:2.2pt;mso-position-horizontal-relative:char;mso-position-vertical-relative:line" coordsize="8699,44" o:gfxdata="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">
                 <v:line id="Line_x0020_9" o:spid="_x0000_s1027" style="position:absolute;visibility:visible;mso-wrap-style:square" from="0,22" to="8699,22" o:connectortype="straight" o:gfxdata="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" strokecolor="#1f487c" strokeweight="2.16pt"/>
@@ -2450,8 +2450,6 @@
           <w:tab w:val="left" w:pos="1000"/>
         </w:tabs>
       </w:pPr>
-      <w:bookmarkStart w:id="5" w:name="_GoBack"/>
-      <w:bookmarkEnd w:id="5"/>
     </w:p>
     <w:p>
       <w:pPr>
@@ -2522,8 +2520,8 @@
           <w:tab w:val="left" w:pos="1000"/>
         </w:tabs>
       </w:pPr>
-      <w:bookmarkStart w:id="6" w:name="_bookmark5"/>
-      <w:bookmarkEnd w:id="6"/>
+      <w:bookmarkStart w:id="5" w:name="_bookmark5"/>
+      <w:bookmarkEnd w:id="5"/>
       <w:r>
         <w:rPr>
           <w:color w:val="003366"/>
@@ -2687,6 +2685,12 @@
                 <w:sz w:val="20"/>
               </w:rPr>
             </w:pPr>
+            <w:r>
+              <w:rPr>
+                <w:sz w:val="20"/>
+              </w:rPr>
+              <w:t>Mobile/Aplicativo</w:t>
+            </w:r>
           </w:p>
         </w:tc>
         <w:tc>
@@ -2703,6 +2707,12 @@
                 <w:sz w:val="20"/>
               </w:rPr>
             </w:pPr>
+            <w:r>
+              <w:rPr>
+                <w:sz w:val="20"/>
+              </w:rPr>
+              <w:t>Será desenvolvido um aplicativo mobile no sistema operacional Android</w:t>
+            </w:r>
           </w:p>
         </w:tc>
       </w:tr>
@@ -2734,6 +2744,12 @@
                 <w:sz w:val="20"/>
               </w:rPr>
             </w:pPr>
+            <w:r>
+              <w:rPr>
+                <w:sz w:val="20"/>
+              </w:rPr>
+              <w:t>Sistema WEB</w:t>
+            </w:r>
           </w:p>
         </w:tc>
         <w:tc>
@@ -2749,6 +2765,12 @@
                 <w:sz w:val="20"/>
               </w:rPr>
             </w:pPr>
+            <w:r>
+              <w:rPr>
+                <w:sz w:val="20"/>
+              </w:rPr>
+              <w:t>Será desenvolvido um sistema WEB do qual será responsável pela administração do sistema Mobile</w:t>
+            </w:r>
           </w:p>
         </w:tc>
       </w:tr>
@@ -2780,6 +2802,12 @@
                 <w:sz w:val="20"/>
               </w:rPr>
             </w:pPr>
+            <w:r>
+              <w:rPr>
+                <w:sz w:val="20"/>
+              </w:rPr>
+              <w:t>API</w:t>
+            </w:r>
           </w:p>
         </w:tc>
         <w:tc>
@@ -2795,6 +2823,12 @@
                 <w:sz w:val="20"/>
               </w:rPr>
             </w:pPr>
+            <w:r>
+              <w:rPr>
+                <w:sz w:val="20"/>
+              </w:rPr>
+              <w:t>Será desenvolvido uma API para realizar a comunicação entre o sistema WEB e o aplicativo Mobile</w:t>
+            </w:r>
           </w:p>
         </w:tc>
       </w:tr>
@@ -2837,8 +2871,8 @@
         </w:tabs>
         <w:spacing w:before="100"/>
       </w:pPr>
-      <w:bookmarkStart w:id="7" w:name="_bookmark6"/>
-      <w:bookmarkEnd w:id="7"/>
+      <w:bookmarkStart w:id="6" w:name="_bookmark6"/>
+      <w:bookmarkEnd w:id="6"/>
       <w:r>
         <w:rPr>
           <w:color w:val="003366"/>
@@ -2874,8 +2908,8 @@
       </w:tblPr>
       <w:tblGrid>
         <w:gridCol w:w="506"/>
-        <w:gridCol w:w="1879"/>
-        <w:gridCol w:w="6245"/>
+        <w:gridCol w:w="2031"/>
+        <w:gridCol w:w="6093"/>
       </w:tblGrid>
       <w:tr>
         <w:trPr>
@@ -2913,7 +2947,7 @@
         </w:tc>
         <w:tc>
           <w:tcPr>
-            <w:tcW w:w="1879" w:type="dxa"/>
+            <w:tcW w:w="2031" w:type="dxa"/>
             <w:tcBorders>
               <w:top w:val="nil"/>
               <w:left w:val="nil"/>
@@ -2943,7 +2977,7 @@
         </w:tc>
         <w:tc>
           <w:tcPr>
-            <w:tcW w:w="6245" w:type="dxa"/>
+            <w:tcW w:w="6093" w:type="dxa"/>
             <w:tcBorders>
               <w:top w:val="nil"/>
               <w:left w:val="nil"/>
@@ -2993,7 +3027,7 @@
         </w:tc>
         <w:tc>
           <w:tcPr>
-            <w:tcW w:w="1879" w:type="dxa"/>
+            <w:tcW w:w="2031" w:type="dxa"/>
           </w:tcPr>
           <w:p>
             <w:pPr>
@@ -3002,15 +3036,21 @@
               <w:ind w:left="105" w:right="521"/>
               <w:rPr>
                 <w:rFonts w:ascii="Tahoma" w:hAnsi="Tahoma"/>
-                <w:i/>
                 <w:sz w:val="21"/>
               </w:rPr>
             </w:pPr>
-          </w:p>
-        </w:tc>
-        <w:tc>
-          <w:tcPr>
-            <w:tcW w:w="6245" w:type="dxa"/>
+            <w:r>
+              <w:rPr>
+                <w:rFonts w:ascii="Tahoma" w:hAnsi="Tahoma"/>
+                <w:sz w:val="21"/>
+              </w:rPr>
+              <w:t>Administrador</w:t>
+            </w:r>
+          </w:p>
+        </w:tc>
+        <w:tc>
+          <w:tcPr>
+            <w:tcW w:w="6093" w:type="dxa"/>
           </w:tcPr>
           <w:p>
             <w:pPr>
@@ -3019,10 +3059,16 @@
               <w:ind w:left="108" w:right="178"/>
               <w:rPr>
                 <w:rFonts w:ascii="Tahoma" w:hAnsi="Tahoma"/>
-                <w:i/>
                 <w:sz w:val="21"/>
               </w:rPr>
             </w:pPr>
+            <w:r>
+              <w:rPr>
+                <w:rFonts w:ascii="Tahoma" w:hAnsi="Tahoma"/>
+                <w:sz w:val="21"/>
+              </w:rPr>
+              <w:t>Responsável pelo sistema WEB, somente ele consegue realizar as devidas alterações e adições no sistema.</w:t>
+            </w:r>
           </w:p>
         </w:tc>
       </w:tr>
@@ -3047,7 +3093,7 @@
         </w:tc>
         <w:tc>
           <w:tcPr>
-            <w:tcW w:w="1879" w:type="dxa"/>
+            <w:tcW w:w="2031" w:type="dxa"/>
           </w:tcPr>
           <w:p>
             <w:pPr>
@@ -3056,15 +3102,21 @@
               <w:ind w:left="105"/>
               <w:rPr>
                 <w:rFonts w:ascii="Tahoma" w:hAnsi="Tahoma"/>
-                <w:i/>
                 <w:sz w:val="21"/>
               </w:rPr>
             </w:pPr>
-          </w:p>
-        </w:tc>
-        <w:tc>
-          <w:tcPr>
-            <w:tcW w:w="6245" w:type="dxa"/>
+            <w:r>
+              <w:rPr>
+                <w:rFonts w:ascii="Tahoma" w:hAnsi="Tahoma"/>
+                <w:sz w:val="21"/>
+              </w:rPr>
+              <w:t>Cliente</w:t>
+            </w:r>
+          </w:p>
+        </w:tc>
+        <w:tc>
+          <w:tcPr>
+            <w:tcW w:w="6093" w:type="dxa"/>
           </w:tcPr>
           <w:p>
             <w:pPr>
@@ -3073,10 +3125,16 @@
               <w:ind w:left="108"/>
               <w:rPr>
                 <w:rFonts w:ascii="Tahoma" w:hAnsi="Tahoma"/>
-                <w:i/>
                 <w:sz w:val="21"/>
               </w:rPr>
             </w:pPr>
+            <w:r>
+              <w:rPr>
+                <w:rFonts w:ascii="Tahoma" w:hAnsi="Tahoma"/>
+                <w:sz w:val="21"/>
+              </w:rPr>
+              <w:t>Será a pessoal responsável pelo uso do aplicativo Mobile, assim podendo apenas visualizar os pacotes, assim como os detalhes dos mesmos.</w:t>
+            </w:r>
           </w:p>
         </w:tc>
       </w:tr>
@@ -3103,14 +3161,70 @@
           <w:tab w:val="left" w:pos="1000"/>
         </w:tabs>
       </w:pPr>
-      <w:bookmarkStart w:id="8" w:name="_bookmark7"/>
-      <w:bookmarkEnd w:id="8"/>
+      <w:bookmarkStart w:id="7" w:name="_bookmark7"/>
+      <w:bookmarkEnd w:id="7"/>
       <w:r>
         <w:rPr>
           <w:color w:val="003366"/>
         </w:rPr>
         <w:t>Premissas</w:t>
       </w:r>
+    </w:p>
+    <w:p>
+      <w:pPr>
+        <w:pStyle w:val="Ttulo2"/>
+        <w:tabs>
+          <w:tab w:val="left" w:pos="999"/>
+          <w:tab w:val="left" w:pos="1000"/>
+        </w:tabs>
+      </w:pPr>
+    </w:p>
+    <w:p>
+      <w:pPr>
+        <w:pStyle w:val="Ttulo2"/>
+        <w:tabs>
+          <w:tab w:val="left" w:pos="999"/>
+          <w:tab w:val="left" w:pos="1000"/>
+        </w:tabs>
+        <w:rPr>
+          <w:b w:val="0"/>
+        </w:rPr>
+      </w:pPr>
+      <w:r>
+        <w:rPr>
+          <w:b w:val="0"/>
+        </w:rPr>
+        <w:t>Servidor de hospedagem Asp.Net – Api/Sistema WEB</w:t>
+      </w:r>
+    </w:p>
+    <w:p>
+      <w:pPr>
+        <w:pStyle w:val="Ttulo2"/>
+        <w:tabs>
+          <w:tab w:val="left" w:pos="999"/>
+          <w:tab w:val="left" w:pos="1000"/>
+        </w:tabs>
+        <w:rPr>
+          <w:b w:val="0"/>
+        </w:rPr>
+      </w:pPr>
+      <w:r>
+        <w:rPr>
+          <w:b w:val="0"/>
+        </w:rPr>
+        <w:t>Conta da PlayStore</w:t>
+      </w:r>
+      <w:bookmarkStart w:id="8" w:name="_GoBack"/>
+      <w:bookmarkEnd w:id="8"/>
+    </w:p>
+    <w:p>
+      <w:pPr>
+        <w:pStyle w:val="Ttulo2"/>
+        <w:tabs>
+          <w:tab w:val="left" w:pos="999"/>
+          <w:tab w:val="left" w:pos="1000"/>
+        </w:tabs>
+      </w:pPr>
     </w:p>
     <w:p>
       <w:pPr>
@@ -3230,7 +3344,7 @@
               </wp:inline>
             </w:drawing>
           </mc:Choice>
-          <mc:Fallback xmlns:mv="urn:schemas-microsoft-com:mac:vml" xmlns:mo="http://schemas.microsoft.com/office/mac/office/2008/main">
+          <mc:Fallback xmlns:mo="http://schemas.microsoft.com/office/mac/office/2008/main" xmlns:mv="urn:schemas-microsoft-com:mac:vml">
             <w:pict>
               <v:group w14:anchorId="1451D065" id="Group_x0020_6" o:spid="_x0000_s1026" style="width:434.95pt;height:2.2pt;mso-position-horizontal-relative:char;mso-position-vertical-relative:line" coordsize="8699,44" o:gfxdata="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">
                 <v:line id="Line_x0020_7" o:spid="_x0000_s1027" style="position:absolute;visibility:visible;mso-wrap-style:square" from="0,22" to="8699,22" o:connectortype="straight" o:gfxdata="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" strokecolor="#1f487c" strokeweight="2.16pt"/>
@@ -4193,7 +4307,7 @@
               </wp:inline>
             </w:drawing>
           </mc:Choice>
-          <mc:Fallback xmlns:mv="urn:schemas-microsoft-com:mac:vml" xmlns:mo="http://schemas.microsoft.com/office/mac/office/2008/main">
+          <mc:Fallback xmlns:mo="http://schemas.microsoft.com/office/mac/office/2008/main" xmlns:mv="urn:schemas-microsoft-com:mac:vml">
             <w:pict>
               <v:group w14:anchorId="0DCA5986" id="Group_x0020_4" o:spid="_x0000_s1026" style="width:434.95pt;height:2.2pt;mso-position-horizontal-relative:char;mso-position-vertical-relative:line" coordsize="8699,44" o:gfxdata="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">
                 <v:line id="Line_x0020_5" o:spid="_x0000_s1027" style="position:absolute;visibility:visible;mso-wrap-style:square" from="0,22" to="8699,22" o:connectortype="straight" o:gfxdata="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" strokecolor="#1f487c" strokeweight="2.16pt"/>
@@ -5717,7 +5831,7 @@
               </wp:inline>
             </w:drawing>
           </mc:Choice>
-          <mc:Fallback xmlns:mv="urn:schemas-microsoft-com:mac:vml" xmlns:mo="http://schemas.microsoft.com/office/mac/office/2008/main">
+          <mc:Fallback xmlns:mo="http://schemas.microsoft.com/office/mac/office/2008/main" xmlns:mv="urn:schemas-microsoft-com:mac:vml">
             <w:pict>
               <v:group w14:anchorId="1E8281ED" id="Group_x0020_2" o:spid="_x0000_s1026" style="width:434.95pt;height:2.2pt;mso-position-horizontal-relative:char;mso-position-vertical-relative:line" coordsize="8699,44" o:gfxdata="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">
                 <v:line id="Line_x0020_3" o:spid="_x0000_s1027" style="position:absolute;visibility:visible;mso-wrap-style:square" from="0,22" to="8699,22" o:connectortype="straight" o:gfxdata="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" strokecolor="#1f487c" strokeweight="2.16pt"/>
@@ -6240,7 +6354,7 @@
             </wp:anchor>
           </w:drawing>
         </mc:Choice>
-        <mc:Fallback xmlns:mv="urn:schemas-microsoft-com:mac:vml" xmlns:mo="http://schemas.microsoft.com/office/mac/office/2008/main">
+        <mc:Fallback xmlns:mo="http://schemas.microsoft.com/office/mac/office/2008/main" xmlns:mv="urn:schemas-microsoft-com:mac:vml">
           <w:pict>
             <v:group w14:anchorId="08E30FF0" id="Group_x0020_23" o:spid="_x0000_s1026" style="position:absolute;margin-left:90pt;margin-top:736.15pt;width:492.1pt;height:.5pt;z-index:-252368896;mso-position-horizontal-relative:page;mso-position-vertical-relative:page" coordorigin="1800,14724" coordsize="9842,10" o:gfxdata="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">
               <v:line id="Line_x0020_28" o:spid="_x0000_s1027" style="position:absolute;visibility:visible;mso-wrap-style:square" from="1800,14728" to="5737,14728" o:connectortype="straight" o:gfxdata="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" strokeweight="6095emu"/>
@@ -6349,7 +6463,7 @@
             </wp:anchor>
           </w:drawing>
         </mc:Choice>
-        <mc:Fallback xmlns:mv="urn:schemas-microsoft-com:mac:vml" xmlns:mo="http://schemas.microsoft.com/office/mac/office/2008/main">
+        <mc:Fallback xmlns:mo="http://schemas.microsoft.com/office/mac/office/2008/main" xmlns:mv="urn:schemas-microsoft-com:mac:vml">
           <w:pict>
             <v:shapetype w14:anchorId="729B4932" id="_x0000_t202" coordsize="21600,21600" o:spt="202" path="m0,0l0,21600,21600,21600,21600,0xe">
               <v:stroke joinstyle="miter"/>
@@ -6504,7 +6618,7 @@
             </wp:anchor>
           </w:drawing>
         </mc:Choice>
-        <mc:Fallback xmlns:mv="urn:schemas-microsoft-com:mac:vml" xmlns:mo="http://schemas.microsoft.com/office/mac/office/2008/main">
+        <mc:Fallback xmlns:mo="http://schemas.microsoft.com/office/mac/office/2008/main" xmlns:mv="urn:schemas-microsoft-com:mac:vml">
           <w:pict>
             <v:shape w14:anchorId="4A5408C3" id="Text_x0020_Box_x0020_21" o:spid="_x0000_s1029" type="#_x0000_t202" style="position:absolute;margin-left:510.5pt;margin-top:735.7pt;width:67.2pt;height:11.8pt;z-index:-252366848;visibility:visible;mso-wrap-style:square;mso-width-percent:0;mso-height-percent:0;mso-wrap-distance-left:9pt;mso-wrap-distance-top:0;mso-wrap-distance-right:9pt;mso-wrap-distance-bottom:0;mso-position-horizontal:absolute;mso-position-horizontal-relative:page;mso-position-vertical:absolute;mso-position-vertical-relative:page;mso-width-percent:0;mso-height-percent:0;mso-width-relative:page;mso-height-relative:page;v-text-anchor:top" o:gfxdata="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" filled="f" stroked="f">
               <v:textbox inset="0,0,0,0">
@@ -6715,7 +6829,7 @@
             </wp:anchor>
           </w:drawing>
         </mc:Choice>
-        <mc:Fallback xmlns:mv="urn:schemas-microsoft-com:mac:vml" xmlns:mo="http://schemas.microsoft.com/office/mac/office/2008/main">
+        <mc:Fallback xmlns:mo="http://schemas.microsoft.com/office/mac/office/2008/main" xmlns:mv="urn:schemas-microsoft-com:mac:vml">
           <w:pict>
             <v:shapetype w14:anchorId="115A9CC2" id="_x0000_t202" coordsize="21600,21600" o:spt="202" path="m0,0l0,21600,21600,21600,21600,0xe">
               <v:stroke joinstyle="miter"/>
@@ -6928,7 +7042,7 @@
             </wp:anchor>
           </w:drawing>
         </mc:Choice>
-        <mc:Fallback xmlns:mv="urn:schemas-microsoft-com:mac:vml" xmlns:mo="http://schemas.microsoft.com/office/mac/office/2008/main">
+        <mc:Fallback xmlns:mo="http://schemas.microsoft.com/office/mac/office/2008/main" xmlns:mv="urn:schemas-microsoft-com:mac:vml">
           <w:pict>
             <v:group w14:anchorId="7E3E339B" id="Group_x0020_31" o:spid="_x0000_s1026" style="position:absolute;margin-left:90pt;margin-top:45.7pt;width:432.1pt;height:.5pt;z-index:-252372992;mso-position-horizontal-relative:page;mso-position-vertical-relative:page" coordorigin="1800,914" coordsize="8642,10" o:gfxdata="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">
               <v:line id="Line_x0020_34" o:spid="_x0000_s1027" style="position:absolute;visibility:visible;mso-wrap-style:square" from="1800,919" to="6121,919" o:connectortype="straight" o:gfxdata="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" strokeweight=".48pt"/>
@@ -7035,7 +7149,7 @@
             </wp:anchor>
           </w:drawing>
         </mc:Choice>
-        <mc:Fallback xmlns:mv="urn:schemas-microsoft-com:mac:vml" xmlns:mo="http://schemas.microsoft.com/office/mac/office/2008/main">
+        <mc:Fallback xmlns:mo="http://schemas.microsoft.com/office/mac/office/2008/main" xmlns:mv="urn:schemas-microsoft-com:mac:vml">
           <w:pict>
             <v:shape w14:anchorId="153FF713" id="Text_x0020_Box_x0020_30" o:spid="_x0000_s1027" type="#_x0000_t202" style="position:absolute;margin-left:94.4pt;margin-top:45.25pt;width:104.45pt;height:11.8pt;z-index:-252371968;visibility:visible;mso-wrap-style:square;mso-width-percent:0;mso-height-percent:0;mso-wrap-distance-left:9pt;mso-wrap-distance-top:0;mso-wrap-distance-right:9pt;mso-wrap-distance-bottom:0;mso-position-horizontal:absolute;mso-position-horizontal-relative:page;mso-position-vertical:absolute;mso-position-vertical-relative:page;mso-width-percent:0;mso-height-percent:0;mso-width-relative:page;mso-height-relative:page;v-text-anchor:top" o:gfxdata="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" filled="f" stroked="f">
               <v:textbox inset="0,0,0,0">
@@ -7225,7 +7339,7 @@
             </wp:anchor>
           </w:drawing>
         </mc:Choice>
-        <mc:Fallback xmlns:mv="urn:schemas-microsoft-com:mac:vml" xmlns:mo="http://schemas.microsoft.com/office/mac/office/2008/main">
+        <mc:Fallback xmlns:mo="http://schemas.microsoft.com/office/mac/office/2008/main" xmlns:mv="urn:schemas-microsoft-com:mac:vml">
           <w:pict>
             <v:group w14:anchorId="393C8AB8" id="Group_x0020_17" o:spid="_x0000_s1026" style="position:absolute;margin-left:90pt;margin-top:45.7pt;width:432.1pt;height:.5pt;z-index:-252365824;mso-position-horizontal-relative:page;mso-position-vertical-relative:page" coordorigin="1800,914" coordsize="8642,10" o:gfxdata="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">
               <v:line id="Line_x0020_20" o:spid="_x0000_s1027" style="position:absolute;visibility:visible;mso-wrap-style:square" from="1800,919" to="6121,919" o:connectortype="straight" o:gfxdata="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" strokeweight=".48pt"/>
@@ -7332,7 +7446,7 @@
             </wp:anchor>
           </w:drawing>
         </mc:Choice>
-        <mc:Fallback xmlns:mv="urn:schemas-microsoft-com:mac:vml" xmlns:mo="http://schemas.microsoft.com/office/mac/office/2008/main">
+        <mc:Fallback xmlns:mo="http://schemas.microsoft.com/office/mac/office/2008/main" xmlns:mv="urn:schemas-microsoft-com:mac:vml">
           <w:pict>
             <v:shapetype w14:anchorId="153A3FAE" id="_x0000_t202" coordsize="21600,21600" o:spt="202" path="m0,0l0,21600,21600,21600,21600,0xe">
               <v:stroke joinstyle="miter"/>
@@ -7477,7 +7591,7 @@
             </wp:anchor>
           </w:drawing>
         </mc:Choice>
-        <mc:Fallback xmlns:mv="urn:schemas-microsoft-com:mac:vml" xmlns:mo="http://schemas.microsoft.com/office/mac/office/2008/main">
+        <mc:Fallback xmlns:mo="http://schemas.microsoft.com/office/mac/office/2008/main" xmlns:mv="urn:schemas-microsoft-com:mac:vml">
           <w:pict>
             <v:shape w14:anchorId="76A9B4EC" id="Text_x0020_Box_x0020_15" o:spid="_x0000_s1031" type="#_x0000_t202" style="position:absolute;margin-left:467.7pt;margin-top:45.25pt;width:50.1pt;height:11.8pt;z-index:-252363776;visibility:visible;mso-wrap-style:square;mso-width-percent:0;mso-height-percent:0;mso-wrap-distance-left:9pt;mso-wrap-distance-top:0;mso-wrap-distance-right:9pt;mso-wrap-distance-bottom:0;mso-position-horizontal:absolute;mso-position-horizontal-relative:page;mso-position-vertical:absolute;mso-position-vertical-relative:page;mso-width-percent:0;mso-height-percent:0;mso-width-relative:page;mso-height-relative:page;v-text-anchor:top" o:gfxdata="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" filled="f" stroked="f">
               <v:textbox inset="0,0,0,0">
@@ -7685,7 +7799,7 @@
             </wp:anchor>
           </w:drawing>
         </mc:Choice>
-        <mc:Fallback xmlns:mv="urn:schemas-microsoft-com:mac:vml" xmlns:mo="http://schemas.microsoft.com/office/mac/office/2008/main">
+        <mc:Fallback xmlns:mo="http://schemas.microsoft.com/office/mac/office/2008/main" xmlns:mv="urn:schemas-microsoft-com:mac:vml">
           <w:pict>
             <v:group w14:anchorId="42D8B6BB" id="Group_x0020_11" o:spid="_x0000_s1026" style="position:absolute;margin-left:90pt;margin-top:45.7pt;width:432.1pt;height:.5pt;z-index:-252362752;mso-position-horizontal-relative:page;mso-position-vertical-relative:page" coordorigin="1800,914" coordsize="8642,10" o:gfxdata="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">
               <v:line id="Line_x0020_14" o:spid="_x0000_s1027" style="position:absolute;visibility:visible;mso-wrap-style:square" from="1800,919" to="6121,919" o:connectortype="straight" o:gfxdata="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" strokeweight=".48pt"/>
@@ -7792,7 +7906,7 @@
             </wp:anchor>
           </w:drawing>
         </mc:Choice>
-        <mc:Fallback xmlns:mv="urn:schemas-microsoft-com:mac:vml" xmlns:mo="http://schemas.microsoft.com/office/mac/office/2008/main">
+        <mc:Fallback xmlns:mo="http://schemas.microsoft.com/office/mac/office/2008/main" xmlns:mv="urn:schemas-microsoft-com:mac:vml">
           <w:pict>
             <v:shapetype w14:anchorId="6AE3C3A9" id="_x0000_t202" coordsize="21600,21600" o:spt="202" path="m0,0l0,21600,21600,21600,21600,0xe">
               <v:stroke joinstyle="miter"/>
@@ -7919,7 +8033,7 @@
             </wp:anchor>
           </w:drawing>
         </mc:Choice>
-        <mc:Fallback xmlns:mv="urn:schemas-microsoft-com:mac:vml" xmlns:mo="http://schemas.microsoft.com/office/mac/office/2008/main">
+        <mc:Fallback xmlns:mo="http://schemas.microsoft.com/office/mac/office/2008/main" xmlns:mv="urn:schemas-microsoft-com:mac:vml">
           <w:pict>
             <v:shape w14:anchorId="3ED60A74" id="Text_x0020_Box_x0020_9" o:spid="_x0000_s1033" type="#_x0000_t202" style="position:absolute;margin-left:467.7pt;margin-top:45.25pt;width:50.1pt;height:11.8pt;z-index:-252360704;visibility:visible;mso-wrap-style:square;mso-width-percent:0;mso-height-percent:0;mso-wrap-distance-left:9pt;mso-wrap-distance-top:0;mso-wrap-distance-right:9pt;mso-wrap-distance-bottom:0;mso-position-horizontal:absolute;mso-position-horizontal-relative:page;mso-position-vertical:absolute;mso-position-vertical-relative:page;mso-width-percent:0;mso-height-percent:0;mso-width-relative:page;mso-height-relative:page;v-text-anchor:top" o:gfxdata="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" filled="f" stroked="f">
               <v:textbox inset="0,0,0,0">
@@ -8109,7 +8223,7 @@
             </wp:anchor>
           </w:drawing>
         </mc:Choice>
-        <mc:Fallback xmlns:mv="urn:schemas-microsoft-com:mac:vml" xmlns:mo="http://schemas.microsoft.com/office/mac/office/2008/main">
+        <mc:Fallback xmlns:mo="http://schemas.microsoft.com/office/mac/office/2008/main" xmlns:mv="urn:schemas-microsoft-com:mac:vml">
           <w:pict>
             <v:group w14:anchorId="7D7BB678" id="Group_x0020_5" o:spid="_x0000_s1026" style="position:absolute;margin-left:90pt;margin-top:45.7pt;width:432.1pt;height:.5pt;z-index:-252359680;mso-position-horizontal-relative:page;mso-position-vertical-relative:page" coordorigin="1800,914" coordsize="8642,10" o:gfxdata="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">
               <v:line id="Line_x0020_8" o:spid="_x0000_s1027" style="position:absolute;visibility:visible;mso-wrap-style:square" from="1800,919" to="6121,919" o:connectortype="straight" o:gfxdata="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" strokeweight=".48pt"/>
@@ -8189,7 +8303,7 @@
             </wp:anchor>
           </w:drawing>
         </mc:Choice>
-        <mc:Fallback xmlns:mv="urn:schemas-microsoft-com:mac:vml" xmlns:mo="http://schemas.microsoft.com/office/mac/office/2008/main">
+        <mc:Fallback xmlns:mo="http://schemas.microsoft.com/office/mac/office/2008/main" xmlns:mv="urn:schemas-microsoft-com:mac:vml">
           <w:pict>
             <v:line w14:anchorId="3182681E" id="Line_x0020_4" o:spid="_x0000_s1026" style="position:absolute;z-index:-252358656;visibility:visible;mso-wrap-style:square;mso-width-percent:0;mso-height-percent:0;mso-wrap-distance-left:9pt;mso-wrap-distance-top:0;mso-wrap-distance-right:9pt;mso-wrap-distance-bottom:0;mso-position-horizontal:absolute;mso-position-horizontal-relative:page;mso-position-vertical:absolute;mso-position-vertical-relative:page;mso-width-percent:0;mso-height-percent:0;mso-width-relative:page;mso-height-relative:page" from="88.55pt,93.6pt" to="523.5pt,93.6pt" o:gfxdata="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" strokecolor="#1f487c" strokeweight="2.16pt">
               <w10:wrap anchorx="page" anchory="page"/>
@@ -8293,7 +8407,7 @@
             </wp:anchor>
           </w:drawing>
         </mc:Choice>
-        <mc:Fallback xmlns:mv="urn:schemas-microsoft-com:mac:vml" xmlns:mo="http://schemas.microsoft.com/office/mac/office/2008/main">
+        <mc:Fallback xmlns:mo="http://schemas.microsoft.com/office/mac/office/2008/main" xmlns:mv="urn:schemas-microsoft-com:mac:vml">
           <w:pict>
             <v:shapetype w14:anchorId="7F690561" id="_x0000_t202" coordsize="21600,21600" o:spt="202" path="m0,0l0,21600,21600,21600,21600,0xe">
               <v:stroke joinstyle="miter"/>
@@ -8426,7 +8540,7 @@
             </wp:anchor>
           </w:drawing>
         </mc:Choice>
-        <mc:Fallback xmlns:mv="urn:schemas-microsoft-com:mac:vml" xmlns:mo="http://schemas.microsoft.com/office/mac/office/2008/main">
+        <mc:Fallback xmlns:mo="http://schemas.microsoft.com/office/mac/office/2008/main" xmlns:mv="urn:schemas-microsoft-com:mac:vml">
           <w:pict>
             <v:shape w14:anchorId="7B005BB6" id="Text_x0020_Box_x0020_2" o:spid="_x0000_s1035" type="#_x0000_t202" style="position:absolute;margin-left:467.7pt;margin-top:45.25pt;width:50.1pt;height:11.8pt;z-index:-252356608;visibility:visible;mso-wrap-style:square;mso-width-percent:0;mso-height-percent:0;mso-wrap-distance-left:9pt;mso-wrap-distance-top:0;mso-wrap-distance-right:9pt;mso-wrap-distance-bottom:0;mso-position-horizontal:absolute;mso-position-horizontal-relative:page;mso-position-vertical:absolute;mso-position-vertical-relative:page;mso-width-percent:0;mso-height-percent:0;mso-width-relative:page;mso-height-relative:page;v-text-anchor:top" o:gfxdata="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" filled="f" stroked="f">
               <v:textbox inset="0,0,0,0">
@@ -8575,7 +8689,7 @@
             </wp:anchor>
           </w:drawing>
         </mc:Choice>
-        <mc:Fallback xmlns:mv="urn:schemas-microsoft-com:mac:vml" xmlns:mo="http://schemas.microsoft.com/office/mac/office/2008/main">
+        <mc:Fallback xmlns:mo="http://schemas.microsoft.com/office/mac/office/2008/main" xmlns:mv="urn:schemas-microsoft-com:mac:vml">
           <w:pict>
             <v:shape w14:anchorId="57CB5086" id="Text_x0020_Box_x0020_1" o:spid="_x0000_s1036" type="#_x0000_t202" style="position:absolute;margin-left:89pt;margin-top:71.15pt;width:118.2pt;height:21.4pt;z-index:-252355584;visibility:visible;mso-wrap-style:square;mso-width-percent:0;mso-height-percent:0;mso-wrap-distance-left:9pt;mso-wrap-distance-top:0;mso-wrap-distance-right:9pt;mso-wrap-distance-bottom:0;mso-position-horizontal:absolute;mso-position-horizontal-relative:page;mso-position-vertical:absolute;mso-position-vertical-relative:page;mso-width-percent:0;mso-height-percent:0;mso-width-relative:page;mso-height-relative:page;v-text-anchor:top" o:gfxdata="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" filled="f" stroked="f">
               <v:textbox inset="0,0,0,0">

</xml_diff>